<commit_message>
Integrar formulario con función serverless en Netlify
</commit_message>
<xml_diff>
--- a/documentacion.docx
+++ b/documentacion.docx
@@ -21,7 +21,15 @@
         </w:numPr>
       </w:pPr>
       <w:r>
-        <w:t>Instalar Astro (npm)</w:t>
+        <w:t>Instalar Astro (</w:t>
+      </w:r>
+      <w:proofErr w:type="spellStart"/>
+      <w:r>
+        <w:t>npm</w:t>
+      </w:r>
+      <w:proofErr w:type="spellEnd"/>
+      <w:r>
+        <w:t>)</w:t>
       </w:r>
     </w:p>
     <w:p>
@@ -33,7 +41,23 @@
         </w:numPr>
       </w:pPr>
       <w:r>
-        <w:t>Instalar Tailwind (npm)</w:t>
+        <w:t xml:space="preserve">Instalar </w:t>
+      </w:r>
+      <w:proofErr w:type="spellStart"/>
+      <w:r>
+        <w:t>Tailwind</w:t>
+      </w:r>
+      <w:proofErr w:type="spellEnd"/>
+      <w:r>
+        <w:t xml:space="preserve"> (</w:t>
+      </w:r>
+      <w:proofErr w:type="spellStart"/>
+      <w:r>
+        <w:t>npm</w:t>
+      </w:r>
+      <w:proofErr w:type="spellEnd"/>
+      <w:r>
+        <w:t>)</w:t>
       </w:r>
     </w:p>
     <w:p>
@@ -45,7 +69,31 @@
         </w:numPr>
       </w:pPr>
       <w:r>
-        <w:t>He tenido que crear el config de tailwind y de postcss porque no se me ha creado</w:t>
+        <w:t xml:space="preserve">He tenido que crear el </w:t>
+      </w:r>
+      <w:proofErr w:type="spellStart"/>
+      <w:r>
+        <w:t>config</w:t>
+      </w:r>
+      <w:proofErr w:type="spellEnd"/>
+      <w:r>
+        <w:t xml:space="preserve"> de </w:t>
+      </w:r>
+      <w:proofErr w:type="spellStart"/>
+      <w:r>
+        <w:t>tailwind</w:t>
+      </w:r>
+      <w:proofErr w:type="spellEnd"/>
+      <w:r>
+        <w:t xml:space="preserve"> y de </w:t>
+      </w:r>
+      <w:proofErr w:type="spellStart"/>
+      <w:r>
+        <w:t>postcss</w:t>
+      </w:r>
+      <w:proofErr w:type="spellEnd"/>
+      <w:r>
+        <w:t xml:space="preserve"> porque no se me ha creado</w:t>
       </w:r>
     </w:p>
     <w:p>
@@ -57,7 +105,15 @@
         </w:numPr>
       </w:pPr>
       <w:r>
-        <w:t>Para la tipografía, en fontsource, directamente para trabajar con astro, se instala a través del comando y ya se puede utilizar.</w:t>
+        <w:t xml:space="preserve">Para la tipografía, en </w:t>
+      </w:r>
+      <w:proofErr w:type="spellStart"/>
+      <w:r>
+        <w:t>fontsource</w:t>
+      </w:r>
+      <w:proofErr w:type="spellEnd"/>
+      <w:r>
+        <w:t>, directamente para trabajar con astro, se instala a través del comando y ya se puede utilizar.</w:t>
       </w:r>
     </w:p>
     <w:p>
@@ -69,7 +125,39 @@
         </w:numPr>
       </w:pPr>
       <w:r>
-        <w:t>Añadimos Badge(pastillas) vamos a Flowbite, Creamos un Badge.astro, y pegamos el código, tenemos que poner slot,  porque es con lo que se va a rellenar.</w:t>
+        <w:t xml:space="preserve">Añadimos </w:t>
+      </w:r>
+      <w:proofErr w:type="spellStart"/>
+      <w:r>
+        <w:t>Badge</w:t>
+      </w:r>
+      <w:proofErr w:type="spellEnd"/>
+      <w:r>
+        <w:t xml:space="preserve">(pastillas) vamos a </w:t>
+      </w:r>
+      <w:proofErr w:type="spellStart"/>
+      <w:r>
+        <w:t>Flowbite</w:t>
+      </w:r>
+      <w:proofErr w:type="spellEnd"/>
+      <w:r>
+        <w:t xml:space="preserve">, Creamos un </w:t>
+      </w:r>
+      <w:proofErr w:type="spellStart"/>
+      <w:r>
+        <w:t>Badge.astro</w:t>
+      </w:r>
+      <w:proofErr w:type="spellEnd"/>
+      <w:r>
+        <w:t xml:space="preserve">, y pegamos el código, tenemos que poner </w:t>
+      </w:r>
+      <w:proofErr w:type="gramStart"/>
+      <w:r>
+        <w:t>slot,  porque</w:t>
+      </w:r>
+      <w:proofErr w:type="gramEnd"/>
+      <w:r>
+        <w:t xml:space="preserve"> es con lo que se va a rellenar.</w:t>
       </w:r>
     </w:p>
     <w:p>
@@ -101,11 +189,37 @@
         </w:numPr>
       </w:pPr>
       <w:r>
-        <w:t xml:space="preserve">Iconos--- tabler icons (no oficiales) mejor </w:t>
-      </w:r>
-      <w:r>
-        <w:t xml:space="preserve"> svgl</w:t>
-      </w:r>
+        <w:t xml:space="preserve">Iconos--- </w:t>
+      </w:r>
+      <w:proofErr w:type="spellStart"/>
+      <w:r>
+        <w:t>tabler</w:t>
+      </w:r>
+      <w:proofErr w:type="spellEnd"/>
+      <w:r>
+        <w:t xml:space="preserve"> </w:t>
+      </w:r>
+      <w:proofErr w:type="spellStart"/>
+      <w:r>
+        <w:t>icons</w:t>
+      </w:r>
+      <w:proofErr w:type="spellEnd"/>
+      <w:r>
+        <w:t xml:space="preserve"> (no oficiales) </w:t>
+      </w:r>
+      <w:proofErr w:type="gramStart"/>
+      <w:r>
+        <w:t xml:space="preserve">mejor </w:t>
+      </w:r>
+      <w:r>
+        <w:t xml:space="preserve"> </w:t>
+      </w:r>
+      <w:proofErr w:type="spellStart"/>
+      <w:r>
+        <w:t>svgl</w:t>
+      </w:r>
+      <w:proofErr w:type="spellEnd"/>
+      <w:proofErr w:type="gramEnd"/>
       <w:r>
         <w:t xml:space="preserve"> </w:t>
       </w:r>
@@ -133,7 +247,35 @@
         <w:rPr>
           <w:u w:val="single"/>
         </w:rPr>
-        <w:t xml:space="preserve">. Tener en cuenta que hay que ponerlo en el index del layout </w:t>
+        <w:t xml:space="preserve">. Tener en cuenta que hay que ponerlo en el </w:t>
+      </w:r>
+      <w:proofErr w:type="spellStart"/>
+      <w:r>
+        <w:rPr>
+          <w:u w:val="single"/>
+        </w:rPr>
+        <w:t>index</w:t>
+      </w:r>
+      <w:proofErr w:type="spellEnd"/>
+      <w:r>
+        <w:rPr>
+          <w:u w:val="single"/>
+        </w:rPr>
+        <w:t xml:space="preserve"> del </w:t>
+      </w:r>
+      <w:proofErr w:type="spellStart"/>
+      <w:r>
+        <w:rPr>
+          <w:u w:val="single"/>
+        </w:rPr>
+        <w:t>layout</w:t>
+      </w:r>
+      <w:proofErr w:type="spellEnd"/>
+      <w:r>
+        <w:rPr>
+          <w:u w:val="single"/>
+        </w:rPr>
+        <w:t xml:space="preserve"> </w:t>
       </w:r>
     </w:p>
     <w:p>
@@ -151,7 +293,21 @@
         <w:rPr>
           <w:highlight w:val="yellow"/>
         </w:rPr>
-        <w:t xml:space="preserve">Cuando es ancho y alto de la misma altura, se puede poner la clase size- en vez de h- w- </w:t>
+        <w:t xml:space="preserve">Cuando es ancho y alto de la misma altura, se puede poner la clase </w:t>
+      </w:r>
+      <w:proofErr w:type="spellStart"/>
+      <w:r>
+        <w:rPr>
+          <w:highlight w:val="yellow"/>
+        </w:rPr>
+        <w:t>size</w:t>
+      </w:r>
+      <w:proofErr w:type="spellEnd"/>
+      <w:r>
+        <w:rPr>
+          <w:highlight w:val="yellow"/>
+        </w:rPr>
+        <w:t xml:space="preserve">- en vez de h- w- </w:t>
       </w:r>
     </w:p>
     <w:p>
@@ -165,11 +321,33 @@
           <w:highlight w:val="yellow"/>
         </w:rPr>
       </w:pPr>
+      <w:proofErr w:type="spellStart"/>
       <w:r>
         <w:rPr>
           <w:highlight w:val="yellow"/>
         </w:rPr>
-        <w:t>Ctrl+d selecionas a la vez y cambias</w:t>
+        <w:t>Ctrl+d</w:t>
+      </w:r>
+      <w:proofErr w:type="spellEnd"/>
+      <w:r>
+        <w:rPr>
+          <w:highlight w:val="yellow"/>
+        </w:rPr>
+        <w:t xml:space="preserve"> </w:t>
+      </w:r>
+      <w:proofErr w:type="spellStart"/>
+      <w:r>
+        <w:rPr>
+          <w:highlight w:val="yellow"/>
+        </w:rPr>
+        <w:t>selecionas</w:t>
+      </w:r>
+      <w:proofErr w:type="spellEnd"/>
+      <w:r>
+        <w:rPr>
+          <w:highlight w:val="yellow"/>
+        </w:rPr>
+        <w:t xml:space="preserve"> a la vez y cambias</w:t>
       </w:r>
     </w:p>
     <w:p>
@@ -184,7 +362,49 @@
         <w:rPr>
           <w:u w:val="single"/>
         </w:rPr>
-        <w:t xml:space="preserve">Experiencia, timeline en flowbite, creamos componente experience y otro experienceitem, para así crear array </w:t>
+        <w:t xml:space="preserve">Experiencia, timeline en </w:t>
+      </w:r>
+      <w:proofErr w:type="spellStart"/>
+      <w:r>
+        <w:rPr>
+          <w:u w:val="single"/>
+        </w:rPr>
+        <w:t>flowbite</w:t>
+      </w:r>
+      <w:proofErr w:type="spellEnd"/>
+      <w:r>
+        <w:rPr>
+          <w:u w:val="single"/>
+        </w:rPr>
+        <w:t xml:space="preserve">, creamos componente </w:t>
+      </w:r>
+      <w:proofErr w:type="spellStart"/>
+      <w:r>
+        <w:rPr>
+          <w:u w:val="single"/>
+        </w:rPr>
+        <w:t>experience</w:t>
+      </w:r>
+      <w:proofErr w:type="spellEnd"/>
+      <w:r>
+        <w:rPr>
+          <w:u w:val="single"/>
+        </w:rPr>
+        <w:t xml:space="preserve"> y otro </w:t>
+      </w:r>
+      <w:proofErr w:type="spellStart"/>
+      <w:r>
+        <w:rPr>
+          <w:u w:val="single"/>
+        </w:rPr>
+        <w:t>experienceitem</w:t>
+      </w:r>
+      <w:proofErr w:type="spellEnd"/>
+      <w:r>
+        <w:rPr>
+          <w:u w:val="single"/>
+        </w:rPr>
+        <w:t xml:space="preserve">, para así crear array </w:t>
       </w:r>
     </w:p>
     <w:p>
@@ -199,8 +419,58 @@
         <w:rPr>
           <w:u w:val="single"/>
         </w:rPr>
-        <w:t>Al tipar, en este caso, el link puede ser undefined, entonces hay que poner link? : string</w:t>
-      </w:r>
+        <w:t xml:space="preserve">Al </w:t>
+      </w:r>
+      <w:proofErr w:type="spellStart"/>
+      <w:r>
+        <w:rPr>
+          <w:u w:val="single"/>
+        </w:rPr>
+        <w:t>tipar</w:t>
+      </w:r>
+      <w:proofErr w:type="spellEnd"/>
+      <w:r>
+        <w:rPr>
+          <w:u w:val="single"/>
+        </w:rPr>
+        <w:t xml:space="preserve">, en este caso, el link puede ser </w:t>
+      </w:r>
+      <w:proofErr w:type="spellStart"/>
+      <w:r>
+        <w:rPr>
+          <w:u w:val="single"/>
+        </w:rPr>
+        <w:t>undefined</w:t>
+      </w:r>
+      <w:proofErr w:type="spellEnd"/>
+      <w:r>
+        <w:rPr>
+          <w:u w:val="single"/>
+        </w:rPr>
+        <w:t>, entonces hay que poner link</w:t>
+      </w:r>
+      <w:proofErr w:type="gramStart"/>
+      <w:r>
+        <w:rPr>
+          <w:u w:val="single"/>
+        </w:rPr>
+        <w:t>? :</w:t>
+      </w:r>
+      <w:proofErr w:type="gramEnd"/>
+      <w:r>
+        <w:rPr>
+          <w:u w:val="single"/>
+        </w:rPr>
+        <w:t xml:space="preserve"> </w:t>
+      </w:r>
+      <w:proofErr w:type="spellStart"/>
+      <w:r>
+        <w:rPr>
+          <w:u w:val="single"/>
+        </w:rPr>
+        <w:t>string</w:t>
+      </w:r>
+      <w:proofErr w:type="spellEnd"/>
     </w:p>
     <w:p>
       <w:pPr>
@@ -210,12 +480,42 @@
           <w:numId w:val="1"/>
         </w:numPr>
       </w:pPr>
-      <w:r>
-        <w:rPr>
-          <w:u w:val="single"/>
-        </w:rPr>
-        <w:t>Inconos- tabler icons</w:t>
-      </w:r>
+      <w:proofErr w:type="spellStart"/>
+      <w:r>
+        <w:rPr>
+          <w:u w:val="single"/>
+        </w:rPr>
+        <w:t>Inconos</w:t>
+      </w:r>
+      <w:proofErr w:type="spellEnd"/>
+      <w:r>
+        <w:rPr>
+          <w:u w:val="single"/>
+        </w:rPr>
+        <w:t xml:space="preserve">- </w:t>
+      </w:r>
+      <w:proofErr w:type="spellStart"/>
+      <w:r>
+        <w:rPr>
+          <w:u w:val="single"/>
+        </w:rPr>
+        <w:t>tabler</w:t>
+      </w:r>
+      <w:proofErr w:type="spellEnd"/>
+      <w:r>
+        <w:rPr>
+          <w:u w:val="single"/>
+        </w:rPr>
+        <w:t xml:space="preserve"> </w:t>
+      </w:r>
+      <w:proofErr w:type="spellStart"/>
+      <w:r>
+        <w:rPr>
+          <w:u w:val="single"/>
+        </w:rPr>
+        <w:t>icons</w:t>
+      </w:r>
+      <w:proofErr w:type="spellEnd"/>
     </w:p>
     <w:p>
       <w:pPr>
@@ -225,11 +525,33 @@
           <w:numId w:val="1"/>
         </w:numPr>
       </w:pPr>
-      <w:r>
-        <w:rPr>
-          <w:u w:val="single"/>
-        </w:rPr>
-        <w:t xml:space="preserve">Menu, a cada sección, le ponemos una id, asociamos al menú “#...” y en el componente de sección, le pasamos también el  parámetro id para que funcione. </w:t>
+      <w:proofErr w:type="spellStart"/>
+      <w:r>
+        <w:rPr>
+          <w:u w:val="single"/>
+        </w:rPr>
+        <w:t>Menu</w:t>
+      </w:r>
+      <w:proofErr w:type="spellEnd"/>
+      <w:r>
+        <w:rPr>
+          <w:u w:val="single"/>
+        </w:rPr>
+        <w:t xml:space="preserve">, a cada sección, le ponemos una id, asociamos al menú “#...” y en el componente de sección, le pasamos también </w:t>
+      </w:r>
+      <w:proofErr w:type="gramStart"/>
+      <w:r>
+        <w:rPr>
+          <w:u w:val="single"/>
+        </w:rPr>
+        <w:t>el  parámetro</w:t>
+      </w:r>
+      <w:proofErr w:type="gramEnd"/>
+      <w:r>
+        <w:rPr>
+          <w:u w:val="single"/>
+        </w:rPr>
+        <w:t xml:space="preserve"> id para que funcione. </w:t>
       </w:r>
     </w:p>
     <w:p>
@@ -241,16 +563,53 @@
         </w:numPr>
       </w:pPr>
       <w:r>
-        <w:t xml:space="preserve">Para que funcione el scroll, en el Layout, </w:t>
-      </w:r>
-      <w:r>
-        <w:t>scroll-behavior: smooth;</w:t>
+        <w:t xml:space="preserve">Para que funcione el </w:t>
+      </w:r>
+      <w:proofErr w:type="spellStart"/>
+      <w:r>
+        <w:t>scroll</w:t>
+      </w:r>
+      <w:proofErr w:type="spellEnd"/>
+      <w:r>
+        <w:t xml:space="preserve">, en el </w:t>
+      </w:r>
+      <w:proofErr w:type="spellStart"/>
+      <w:r>
+        <w:t>Layout</w:t>
+      </w:r>
+      <w:proofErr w:type="spellEnd"/>
+      <w:r>
+        <w:t xml:space="preserve">, </w:t>
+      </w:r>
+      <w:proofErr w:type="spellStart"/>
+      <w:r>
+        <w:t>scroll-behavior</w:t>
+      </w:r>
+      <w:proofErr w:type="spellEnd"/>
+      <w:r>
+        <w:t xml:space="preserve">: </w:t>
+      </w:r>
+      <w:proofErr w:type="spellStart"/>
+      <w:r>
+        <w:t>smooth</w:t>
+      </w:r>
+      <w:proofErr w:type="spellEnd"/>
+      <w:r>
+        <w:t>;</w:t>
       </w:r>
       <w:r>
         <w:t xml:space="preserve"> y </w:t>
       </w:r>
       <w:r>
-        <w:t>@media(prefers-reduced-motion: reduce){</w:t>
+        <w:t>@</w:t>
+      </w:r>
+      <w:proofErr w:type="gramStart"/>
+      <w:r>
+        <w:t>media(</w:t>
+      </w:r>
+      <w:proofErr w:type="gramEnd"/>
+      <w:r>
+        <w:t>prefers-reduced-motion: reduce){</w:t>
       </w:r>
     </w:p>
     <w:p>
@@ -262,8 +621,18 @@
         </w:numPr>
       </w:pPr>
       <w:r>
-        <w:t>        html{</w:t>
-      </w:r>
+        <w:t xml:space="preserve">        </w:t>
+      </w:r>
+      <w:proofErr w:type="spellStart"/>
+      <w:proofErr w:type="gramStart"/>
+      <w:r>
+        <w:t>html</w:t>
+      </w:r>
+      <w:proofErr w:type="spellEnd"/>
+      <w:r>
+        <w:t>{</w:t>
+      </w:r>
+      <w:proofErr w:type="gramEnd"/>
     </w:p>
     <w:p>
       <w:pPr>
@@ -274,7 +643,15 @@
         </w:numPr>
       </w:pPr>
       <w:r>
-        <w:t>            scroll-behavior: auto;</w:t>
+        <w:t xml:space="preserve">            </w:t>
+      </w:r>
+      <w:proofErr w:type="spellStart"/>
+      <w:r>
+        <w:t>scroll-behavior</w:t>
+      </w:r>
+      <w:proofErr w:type="spellEnd"/>
+      <w:r>
+        <w:t>: auto;</w:t>
       </w:r>
     </w:p>
     <w:p>
@@ -310,7 +687,15 @@
         </w:numPr>
       </w:pPr>
       <w:r>
-        <w:t>Con esto hacemos que si el usuario no quiere que tenga animación, se quita</w:t>
+        <w:t xml:space="preserve">Con esto hacemos </w:t>
+      </w:r>
+      <w:proofErr w:type="gramStart"/>
+      <w:r>
+        <w:t>que</w:t>
+      </w:r>
+      <w:proofErr w:type="gramEnd"/>
+      <w:r>
+        <w:t xml:space="preserve"> si el usuario no quiere que tenga animación, se quita</w:t>
       </w:r>
     </w:p>
     <w:p>
@@ -322,7 +707,15 @@
         </w:numPr>
       </w:pPr>
       <w:r>
-        <w:t xml:space="preserve"> Experiencias (arriba las mas nuevas) </w:t>
+        <w:t xml:space="preserve"> Experiencias (arriba las </w:t>
+      </w:r>
+      <w:proofErr w:type="spellStart"/>
+      <w:r>
+        <w:t>mas</w:t>
+      </w:r>
+      <w:proofErr w:type="spellEnd"/>
+      <w:r>
+        <w:t xml:space="preserve"> nuevas) </w:t>
       </w:r>
     </w:p>
     <w:p>
@@ -334,8 +727,37 @@
         </w:numPr>
       </w:pPr>
       <w:r>
-        <w:t>Cuando se quedan palabras sueltas: text-wrap-balance para títulos y text-pretty para parráfos</w:t>
-      </w:r>
+        <w:t xml:space="preserve">Cuando se quedan palabras sueltas: </w:t>
+      </w:r>
+      <w:proofErr w:type="spellStart"/>
+      <w:r>
+        <w:t>text</w:t>
+      </w:r>
+      <w:proofErr w:type="spellEnd"/>
+      <w:r>
+        <w:t>-</w:t>
+      </w:r>
+      <w:proofErr w:type="spellStart"/>
+      <w:r>
+        <w:t>wrap</w:t>
+      </w:r>
+      <w:proofErr w:type="spellEnd"/>
+      <w:r>
+        <w:t xml:space="preserve">-balance para títulos y </w:t>
+      </w:r>
+      <w:proofErr w:type="spellStart"/>
+      <w:r>
+        <w:t>text-pretty</w:t>
+      </w:r>
+      <w:proofErr w:type="spellEnd"/>
+      <w:r>
+        <w:t xml:space="preserve"> para </w:t>
+      </w:r>
+      <w:proofErr w:type="spellStart"/>
+      <w:r>
+        <w:t>parráfos</w:t>
+      </w:r>
+      <w:proofErr w:type="spellEnd"/>
     </w:p>
     <w:p>
       <w:pPr>
@@ -346,7 +768,76 @@
         </w:numPr>
       </w:pPr>
       <w:r>
-        <w:t>Hacemos pnpm run build, abre en navegador Netlify drop, pasamos la carpeta dist a netlify,  te despliega la app web de manera estática y ouedes comprobar todo cómo funciona, en el lighthouse, podemos ver un diagnóstico</w:t>
+        <w:t xml:space="preserve">Hacemos </w:t>
+      </w:r>
+      <w:proofErr w:type="spellStart"/>
+      <w:r>
+        <w:t>pnpm</w:t>
+      </w:r>
+      <w:proofErr w:type="spellEnd"/>
+      <w:r>
+        <w:t xml:space="preserve"> run </w:t>
+      </w:r>
+      <w:proofErr w:type="spellStart"/>
+      <w:r>
+        <w:t>build</w:t>
+      </w:r>
+      <w:proofErr w:type="spellEnd"/>
+      <w:r>
+        <w:t xml:space="preserve">, abre en navegador </w:t>
+      </w:r>
+      <w:proofErr w:type="spellStart"/>
+      <w:r>
+        <w:t>Netlify</w:t>
+      </w:r>
+      <w:proofErr w:type="spellEnd"/>
+      <w:r>
+        <w:t xml:space="preserve"> </w:t>
+      </w:r>
+      <w:proofErr w:type="spellStart"/>
+      <w:r>
+        <w:t>drop</w:t>
+      </w:r>
+      <w:proofErr w:type="spellEnd"/>
+      <w:r>
+        <w:t xml:space="preserve">, pasamos la carpeta </w:t>
+      </w:r>
+      <w:proofErr w:type="spellStart"/>
+      <w:r>
+        <w:t>dist</w:t>
+      </w:r>
+      <w:proofErr w:type="spellEnd"/>
+      <w:r>
+        <w:t xml:space="preserve"> a </w:t>
+      </w:r>
+      <w:proofErr w:type="spellStart"/>
+      <w:proofErr w:type="gramStart"/>
+      <w:r>
+        <w:t>netlify</w:t>
+      </w:r>
+      <w:proofErr w:type="spellEnd"/>
+      <w:r>
+        <w:t>,  te</w:t>
+      </w:r>
+      <w:proofErr w:type="gramEnd"/>
+      <w:r>
+        <w:t xml:space="preserve"> despliega la app web de manera estática y </w:t>
+      </w:r>
+      <w:proofErr w:type="spellStart"/>
+      <w:r>
+        <w:t>ouedes</w:t>
+      </w:r>
+      <w:proofErr w:type="spellEnd"/>
+      <w:r>
+        <w:t xml:space="preserve"> comprobar todo cómo funciona, en el </w:t>
+      </w:r>
+      <w:proofErr w:type="spellStart"/>
+      <w:r>
+        <w:t>lighthouse</w:t>
+      </w:r>
+      <w:proofErr w:type="spellEnd"/>
+      <w:r>
+        <w:t>, podemos ver un diagnóstico</w:t>
       </w:r>
     </w:p>
     <w:p>
@@ -358,7 +849,39 @@
         </w:numPr>
       </w:pPr>
       <w:r>
-        <w:t>Para subir la imagen del proyecto en shots.so podemos darle efecto (Browser, Chrome, Window Auto, zoom 125%, opacity 40, frame 16:9, degradado)</w:t>
+        <w:t xml:space="preserve">Para subir la imagen del proyecto en shots.so podemos darle efecto (Browser, Chrome, </w:t>
+      </w:r>
+      <w:proofErr w:type="spellStart"/>
+      <w:r>
+        <w:t>Window</w:t>
+      </w:r>
+      <w:proofErr w:type="spellEnd"/>
+      <w:r>
+        <w:t xml:space="preserve"> Auto, </w:t>
+      </w:r>
+      <w:proofErr w:type="gramStart"/>
+      <w:r>
+        <w:t>zoom</w:t>
+      </w:r>
+      <w:proofErr w:type="gramEnd"/>
+      <w:r>
+        <w:t xml:space="preserve"> 125%, </w:t>
+      </w:r>
+      <w:proofErr w:type="spellStart"/>
+      <w:r>
+        <w:t>opacity</w:t>
+      </w:r>
+      <w:proofErr w:type="spellEnd"/>
+      <w:r>
+        <w:t xml:space="preserve"> 40, </w:t>
+      </w:r>
+      <w:proofErr w:type="spellStart"/>
+      <w:r>
+        <w:t>frame</w:t>
+      </w:r>
+      <w:proofErr w:type="spellEnd"/>
+      <w:r>
+        <w:t xml:space="preserve"> 16:9, degradado)</w:t>
       </w:r>
     </w:p>
     <w:p>
@@ -370,8 +893,21 @@
         </w:numPr>
       </w:pPr>
       <w:r>
-        <w:t>Optimizar imagen: squoosh, lo comprimimos en webp</w:t>
-      </w:r>
+        <w:t xml:space="preserve">Optimizar imagen: </w:t>
+      </w:r>
+      <w:proofErr w:type="spellStart"/>
+      <w:r>
+        <w:t>squoosh</w:t>
+      </w:r>
+      <w:proofErr w:type="spellEnd"/>
+      <w:r>
+        <w:t xml:space="preserve">, lo comprimimos en </w:t>
+      </w:r>
+      <w:proofErr w:type="spellStart"/>
+      <w:r>
+        <w:t>webp</w:t>
+      </w:r>
+      <w:proofErr w:type="spellEnd"/>
     </w:p>
     <w:p>
       <w:pPr>
@@ -382,8 +918,21 @@
         </w:numPr>
       </w:pPr>
       <w:r>
-        <w:t>Para hacer svg, copiamos código fuente y pegamos en svgOMG</w:t>
-      </w:r>
+        <w:t xml:space="preserve">Para hacer </w:t>
+      </w:r>
+      <w:proofErr w:type="spellStart"/>
+      <w:r>
+        <w:t>svg</w:t>
+      </w:r>
+      <w:proofErr w:type="spellEnd"/>
+      <w:r>
+        <w:t xml:space="preserve">, copiamos código fuente y pegamos en </w:t>
+      </w:r>
+      <w:proofErr w:type="spellStart"/>
+      <w:r>
+        <w:t>svgOMG</w:t>
+      </w:r>
+      <w:proofErr w:type="spellEnd"/>
     </w:p>
     <w:p>
       <w:pPr>
@@ -394,7 +943,31 @@
         </w:numPr>
       </w:pPr>
       <w:r>
-        <w:t>Para formulario, creamos formulario e instalamos nodemailer (npm node Mailer)</w:t>
+        <w:t xml:space="preserve">Para formulario, creamos formulario e instalamos </w:t>
+      </w:r>
+      <w:proofErr w:type="spellStart"/>
+      <w:r>
+        <w:t>nodemailer</w:t>
+      </w:r>
+      <w:proofErr w:type="spellEnd"/>
+      <w:r>
+        <w:t xml:space="preserve"> (</w:t>
+      </w:r>
+      <w:proofErr w:type="spellStart"/>
+      <w:r>
+        <w:t>npm</w:t>
+      </w:r>
+      <w:proofErr w:type="spellEnd"/>
+      <w:r>
+        <w:t xml:space="preserve"> </w:t>
+      </w:r>
+      <w:proofErr w:type="spellStart"/>
+      <w:r>
+        <w:t>node</w:t>
+      </w:r>
+      <w:proofErr w:type="spellEnd"/>
+      <w:r>
+        <w:t xml:space="preserve"> Mailer)</w:t>
       </w:r>
     </w:p>
     <w:p>
@@ -404,18 +977,30 @@
       <w:r>
         <w:t xml:space="preserve">Después creamos </w:t>
       </w:r>
-      <w:r>
-        <w:t>src/</w:t>
-      </w:r>
+      <w:proofErr w:type="spellStart"/>
+      <w:r>
+        <w:t>src</w:t>
+      </w:r>
+      <w:proofErr w:type="spellEnd"/>
+      <w:r>
+        <w:t>/</w:t>
+      </w:r>
+      <w:proofErr w:type="spellStart"/>
       <w:r>
         <w:rPr>
           <w:u w:val="single"/>
         </w:rPr>
         <w:t>pages</w:t>
       </w:r>
-      <w:r>
-        <w:t>/api/contact.ts</w:t>
-      </w:r>
+      <w:proofErr w:type="spellEnd"/>
+      <w:r>
+        <w:t>/api/</w:t>
+      </w:r>
+      <w:proofErr w:type="spellStart"/>
+      <w:r>
+        <w:t>contact.ts</w:t>
+      </w:r>
+      <w:proofErr w:type="spellEnd"/>
     </w:p>
     <w:p>
       <w:pPr>
@@ -433,13 +1018,314 @@
         <w:pStyle w:val="Prrafodelista"/>
       </w:pPr>
       <w:r>
-        <w:t xml:space="preserve">Tenemos que importar APIRoute y nodemailer en el TS, pero como TypeScript necesita tener todo tipado, y el modulo de nodemailer no lo es capaz de tiparlo, tenemos que obligarle a tiparlo con: </w:t>
-      </w:r>
-      <w:r>
-        <w:t>npm install --save-dev @types/nodemailer</w:t>
-      </w:r>
-      <w:r>
-        <w:t>. Creamos un archivo.env, con datos del email y nos aseguramos que en el archivo git, en gitignore, este en .env, para que no sea visible la contraseña en git.</w:t>
+        <w:t xml:space="preserve">Tenemos que importar </w:t>
+      </w:r>
+      <w:proofErr w:type="spellStart"/>
+      <w:r>
+        <w:t>APIRoute</w:t>
+      </w:r>
+      <w:proofErr w:type="spellEnd"/>
+      <w:r>
+        <w:t xml:space="preserve"> y </w:t>
+      </w:r>
+      <w:proofErr w:type="spellStart"/>
+      <w:r>
+        <w:t>nodemailer</w:t>
+      </w:r>
+      <w:proofErr w:type="spellEnd"/>
+      <w:r>
+        <w:t xml:space="preserve"> en el TS, pero como </w:t>
+      </w:r>
+      <w:proofErr w:type="spellStart"/>
+      <w:r>
+        <w:t>TypeScript</w:t>
+      </w:r>
+      <w:proofErr w:type="spellEnd"/>
+      <w:r>
+        <w:t xml:space="preserve"> necesita tener todo tipado, y el </w:t>
+      </w:r>
+      <w:proofErr w:type="spellStart"/>
+      <w:r>
+        <w:t>modulo</w:t>
+      </w:r>
+      <w:proofErr w:type="spellEnd"/>
+      <w:r>
+        <w:t xml:space="preserve"> de </w:t>
+      </w:r>
+      <w:proofErr w:type="spellStart"/>
+      <w:r>
+        <w:t>nodemailer</w:t>
+      </w:r>
+      <w:proofErr w:type="spellEnd"/>
+      <w:r>
+        <w:t xml:space="preserve"> no lo es capaz de </w:t>
+      </w:r>
+      <w:proofErr w:type="spellStart"/>
+      <w:r>
+        <w:t>tiparlo</w:t>
+      </w:r>
+      <w:proofErr w:type="spellEnd"/>
+      <w:r>
+        <w:t xml:space="preserve">, tenemos que obligarle a </w:t>
+      </w:r>
+      <w:proofErr w:type="spellStart"/>
+      <w:r>
+        <w:t>tiparlo</w:t>
+      </w:r>
+      <w:proofErr w:type="spellEnd"/>
+      <w:r>
+        <w:t xml:space="preserve"> con: </w:t>
+      </w:r>
+      <w:proofErr w:type="spellStart"/>
+      <w:r>
+        <w:t>npm</w:t>
+      </w:r>
+      <w:proofErr w:type="spellEnd"/>
+      <w:r>
+        <w:t xml:space="preserve"> </w:t>
+      </w:r>
+      <w:proofErr w:type="spellStart"/>
+      <w:r>
+        <w:t>install</w:t>
+      </w:r>
+      <w:proofErr w:type="spellEnd"/>
+      <w:r>
+        <w:t xml:space="preserve"> --</w:t>
+      </w:r>
+      <w:proofErr w:type="spellStart"/>
+      <w:r>
+        <w:t>save-dev</w:t>
+      </w:r>
+      <w:proofErr w:type="spellEnd"/>
+      <w:r>
+        <w:t xml:space="preserve"> @types/nodemailer</w:t>
+      </w:r>
+      <w:r>
+        <w:t xml:space="preserve">. Creamos un </w:t>
+      </w:r>
+      <w:proofErr w:type="spellStart"/>
+      <w:r>
+        <w:t>archivo.env</w:t>
+      </w:r>
+      <w:proofErr w:type="spellEnd"/>
+      <w:r>
+        <w:t xml:space="preserve">, con datos del email y nos aseguramos que en el archivo </w:t>
+      </w:r>
+      <w:proofErr w:type="spellStart"/>
+      <w:r>
+        <w:t>git</w:t>
+      </w:r>
+      <w:proofErr w:type="spellEnd"/>
+      <w:r>
+        <w:t xml:space="preserve">, en </w:t>
+      </w:r>
+      <w:proofErr w:type="spellStart"/>
+      <w:r>
+        <w:t>gitignore</w:t>
+      </w:r>
+      <w:proofErr w:type="spellEnd"/>
+      <w:r>
+        <w:t xml:space="preserve">, este </w:t>
+      </w:r>
+      <w:proofErr w:type="gramStart"/>
+      <w:r>
+        <w:t>en .</w:t>
+      </w:r>
+      <w:proofErr w:type="spellStart"/>
+      <w:r>
+        <w:t>env</w:t>
+      </w:r>
+      <w:proofErr w:type="spellEnd"/>
+      <w:proofErr w:type="gramEnd"/>
+      <w:r>
+        <w:t xml:space="preserve">, para que no sea visible la contraseña en </w:t>
+      </w:r>
+      <w:proofErr w:type="spellStart"/>
+      <w:r>
+        <w:t>git</w:t>
+      </w:r>
+      <w:proofErr w:type="spellEnd"/>
+      <w:r>
+        <w:t>.</w:t>
+      </w:r>
+    </w:p>
+    <w:p>
+      <w:pPr>
+        <w:pStyle w:val="Prrafodelista"/>
+      </w:pPr>
+      <w:r>
+        <w:lastRenderedPageBreak/>
+        <w:t xml:space="preserve">El formulario, me funciona en local, pero desplegado no, es porque </w:t>
+      </w:r>
+      <w:proofErr w:type="spellStart"/>
+      <w:r>
+        <w:t>netifly</w:t>
+      </w:r>
+      <w:proofErr w:type="spellEnd"/>
+      <w:r>
+        <w:t xml:space="preserve"> no reconoce bien </w:t>
+      </w:r>
+      <w:proofErr w:type="spellStart"/>
+      <w:r>
+        <w:t>nodemailer</w:t>
+      </w:r>
+      <w:proofErr w:type="spellEnd"/>
+      <w:r>
+        <w:t xml:space="preserve"> y api </w:t>
+      </w:r>
+      <w:proofErr w:type="spellStart"/>
+      <w:r>
+        <w:t>routes</w:t>
+      </w:r>
+      <w:proofErr w:type="spellEnd"/>
+      <w:r>
+        <w:t xml:space="preserve"> por defecto, por ello tenemos </w:t>
+      </w:r>
+      <w:proofErr w:type="spellStart"/>
+      <w:r>
+        <w:t>quecrear</w:t>
+      </w:r>
+      <w:proofErr w:type="spellEnd"/>
+      <w:r>
+        <w:t xml:space="preserve"> una carpeta en la raíz(</w:t>
+      </w:r>
+      <w:proofErr w:type="spellStart"/>
+      <w:r>
+        <w:t>netily</w:t>
+      </w:r>
+      <w:proofErr w:type="spellEnd"/>
+      <w:r>
+        <w:t>/</w:t>
+      </w:r>
+      <w:proofErr w:type="spellStart"/>
+      <w:r>
+        <w:t>functions</w:t>
+      </w:r>
+      <w:proofErr w:type="spellEnd"/>
+      <w:r>
+        <w:t xml:space="preserve">) y mover dentro </w:t>
+      </w:r>
+      <w:proofErr w:type="spellStart"/>
+      <w:r>
+        <w:t>contact.ts</w:t>
+      </w:r>
+      <w:proofErr w:type="spellEnd"/>
+      <w:r>
+        <w:t xml:space="preserve"> y crear también el archivo </w:t>
+      </w:r>
+      <w:proofErr w:type="spellStart"/>
+      <w:proofErr w:type="gramStart"/>
+      <w:r>
+        <w:t>netifly.toml</w:t>
+      </w:r>
+      <w:proofErr w:type="spellEnd"/>
+      <w:proofErr w:type="gramEnd"/>
+      <w:r>
+        <w:t xml:space="preserve"> con </w:t>
+      </w:r>
+      <w:r>
+        <w:t>[</w:t>
+      </w:r>
+      <w:proofErr w:type="spellStart"/>
+      <w:r>
+        <w:t>functions</w:t>
+      </w:r>
+      <w:proofErr w:type="spellEnd"/>
+      <w:r>
+        <w:t>]</w:t>
+      </w:r>
+    </w:p>
+    <w:p>
+      <w:pPr>
+        <w:pStyle w:val="Prrafodelista"/>
+      </w:pPr>
+      <w:r>
+        <w:t xml:space="preserve">  </w:t>
+      </w:r>
+      <w:proofErr w:type="spellStart"/>
+      <w:r>
+        <w:t>directory</w:t>
+      </w:r>
+      <w:proofErr w:type="spellEnd"/>
+      <w:r>
+        <w:t xml:space="preserve"> = "</w:t>
+      </w:r>
+      <w:proofErr w:type="spellStart"/>
+      <w:r>
+        <w:t>netlify</w:t>
+      </w:r>
+      <w:proofErr w:type="spellEnd"/>
+      <w:r>
+        <w:t>/</w:t>
+      </w:r>
+      <w:proofErr w:type="spellStart"/>
+      <w:r>
+        <w:t>functions</w:t>
+      </w:r>
+      <w:proofErr w:type="spellEnd"/>
+      <w:r>
+        <w:t>"</w:t>
+      </w:r>
+    </w:p>
+    <w:p>
+      <w:pPr>
+        <w:pStyle w:val="Prrafodelista"/>
+      </w:pPr>
+      <w:r>
+        <w:t xml:space="preserve">Para hacer pruebas como si estuviese en </w:t>
+      </w:r>
+      <w:proofErr w:type="spellStart"/>
+      <w:r>
+        <w:t>netifly</w:t>
+      </w:r>
+      <w:proofErr w:type="spellEnd"/>
+      <w:r>
+        <w:t xml:space="preserve"> en local, debemos instalar: </w:t>
+      </w:r>
+    </w:p>
+    <w:p>
+      <w:pPr>
+        <w:pStyle w:val="Prrafodelista"/>
+      </w:pPr>
+      <w:proofErr w:type="spellStart"/>
+      <w:r>
+        <w:t>npm</w:t>
+      </w:r>
+      <w:proofErr w:type="spellEnd"/>
+      <w:r>
+        <w:t xml:space="preserve"> </w:t>
+      </w:r>
+      <w:proofErr w:type="spellStart"/>
+      <w:r>
+        <w:t>install</w:t>
+      </w:r>
+      <w:proofErr w:type="spellEnd"/>
+      <w:r>
+        <w:t xml:space="preserve"> -g </w:t>
+      </w:r>
+      <w:proofErr w:type="spellStart"/>
+      <w:r>
+        <w:t>netlify-cli</w:t>
+      </w:r>
+      <w:proofErr w:type="spellEnd"/>
+    </w:p>
+    <w:p>
+      <w:pPr>
+        <w:pStyle w:val="Prrafodelista"/>
+        <w:rPr>
+          <w:u w:val="single"/>
+        </w:rPr>
+      </w:pPr>
+      <w:r>
+        <w:t xml:space="preserve">y </w:t>
+      </w:r>
+      <w:proofErr w:type="spellStart"/>
+      <w:r>
+        <w:t>netifly</w:t>
+      </w:r>
+      <w:proofErr w:type="spellEnd"/>
+      <w:r>
+        <w:t xml:space="preserve"> dev</w:t>
       </w:r>
     </w:p>
     <w:sectPr>

</xml_diff>